<commit_message>
Changed the wording on the complexity question
</commit_message>
<xml_diff>
--- a/dp_project.docx
+++ b/dp_project.docx
@@ -1,6 +1,6 @@
 
 <file path=word/document.xml><?xml version="1.0" encoding="utf-8"?>
-<w:document xmlns:wpc="http://schemas.microsoft.com/office/word/2010/wordprocessingCanvas" xmlns:cx="http://schemas.microsoft.com/office/drawing/2014/chartex" xmlns:cx1="http://schemas.microsoft.com/office/drawing/2015/9/8/chartex" xmlns:mc="http://schemas.openxmlformats.org/markup-compatibility/2006" xmlns:o="urn:schemas-microsoft-com:office:office" xmlns:r="http://schemas.openxmlformats.org/officeDocument/2006/relationships" xmlns:m="http://schemas.openxmlformats.org/officeDocument/2006/math" xmlns:v="urn:schemas-microsoft-com:vml" xmlns:wp14="http://schemas.microsoft.com/office/word/2010/wordprocessingDrawing" xmlns:wp="http://schemas.openxmlformats.org/drawingml/2006/wordprocessingDrawing" xmlns:w10="urn:schemas-microsoft-com:office:word" xmlns:w="http://schemas.openxmlformats.org/wordprocessingml/2006/main" xmlns:w14="http://schemas.microsoft.com/office/word/2010/wordml" xmlns:w15="http://schemas.microsoft.com/office/word/2012/wordml" xmlns:w16se="http://schemas.microsoft.com/office/word/2015/wordml/symex" xmlns:wpg="http://schemas.microsoft.com/office/word/2010/wordprocessingGroup" xmlns:wpi="http://schemas.microsoft.com/office/word/2010/wordprocessingInk" xmlns:wne="http://schemas.microsoft.com/office/word/2006/wordml" xmlns:wps="http://schemas.microsoft.com/office/word/2010/wordprocessingShape" mc:Ignorable="w14 w15 w16se wp14">
+<w:document xmlns:wpc="http://schemas.microsoft.com/office/word/2010/wordprocessingCanvas" xmlns:mc="http://schemas.openxmlformats.org/markup-compatibility/2006" xmlns:o="urn:schemas-microsoft-com:office:office" xmlns:r="http://schemas.openxmlformats.org/officeDocument/2006/relationships" xmlns:m="http://schemas.openxmlformats.org/officeDocument/2006/math" xmlns:v="urn:schemas-microsoft-com:vml" xmlns:wp14="http://schemas.microsoft.com/office/word/2010/wordprocessingDrawing" xmlns:wp="http://schemas.openxmlformats.org/drawingml/2006/wordprocessingDrawing" xmlns:w10="urn:schemas-microsoft-com:office:word" xmlns:w="http://schemas.openxmlformats.org/wordprocessingml/2006/main" xmlns:w14="http://schemas.microsoft.com/office/word/2010/wordml" xmlns:w15="http://schemas.microsoft.com/office/word/2012/wordml" xmlns:wpg="http://schemas.microsoft.com/office/word/2010/wordprocessingGroup" xmlns:wpi="http://schemas.microsoft.com/office/word/2010/wordprocessingInk" xmlns:wne="http://schemas.microsoft.com/office/word/2006/wordml" xmlns:wps="http://schemas.microsoft.com/office/word/2010/wordprocessingShape" mc:Ignorable="w14 w15 wp14">
   <w:body>
     <w:p>
       <w:pPr>
@@ -130,14 +130,7 @@
           <w:sz w:val="24"/>
           <w:szCs w:val="24"/>
         </w:rPr>
-        <w:t xml:space="preserve">To develop an optimal solution to this problem, a good approach is to realize that at any given step, the optimal cost is </w:t>
-      </w:r>
-      <w:r>
-        <w:rPr>
-          <w:sz w:val="24"/>
-          <w:szCs w:val="24"/>
-        </w:rPr>
-        <w:t>equal to the cost of doing operations in the present city plus the cost of relocating to this city from any other city. With this information in mind, we can solve it through the following recursive relation:</w:t>
+        <w:t>To develop an optimal solution to this problem, a good approach is to realize that at any given step, the optimal cost is equal to the cost of doing operations in the present city plus the cost of relocating to this city from any other city. With this information in mind, we can solve it through the following recursive relation:</w:t>
       </w:r>
     </w:p>
     <w:p>
@@ -222,29 +215,14 @@
                 <w:sz w:val="24"/>
                 <w:szCs w:val="24"/>
               </w:rPr>
-              <w:t>The number of months up to where the curren</w:t>
-            </w:r>
-            <w:r>
-              <w:rPr>
-                <w:rFonts w:cstheme="minorHAnsi"/>
-                <w:color w:val="000000"/>
-                <w:sz w:val="24"/>
-                <w:szCs w:val="24"/>
-              </w:rPr>
-              <w:t xml:space="preserve">t optimal path is being calculated, including </w:t>
+              <w:t xml:space="preserve">The number of months up to where the current optimal path is being calculated, including </w:t>
             </w:r>
             <m:oMath>
               <m:r>
                 <w:rPr>
                   <w:rFonts w:ascii="Cambria Math" w:hAnsi="Cambria Math"/>
                 </w:rPr>
-                <m:t>n</m:t>
-              </m:r>
-              <m:r>
-                <w:rPr>
-                  <w:rFonts w:ascii="Cambria Math" w:hAnsi="Cambria Math"/>
-                </w:rPr>
-                <m:t>=0</m:t>
+                <m:t>n=0</m:t>
               </m:r>
             </m:oMath>
             <w:r>
@@ -389,13 +367,7 @@
                       <w:rPr>
                         <w:rFonts w:ascii="Cambria Math" w:hAnsi="Cambria Math"/>
                       </w:rPr>
-                      <m:t>,</m:t>
-                    </m:r>
-                    <m:r>
-                      <w:rPr>
-                        <w:rFonts w:ascii="Cambria Math" w:hAnsi="Cambria Math"/>
-                      </w:rPr>
-                      <m:t>n</m:t>
+                      <m:t>,n</m:t>
                     </m:r>
                   </m:e>
                 </m:d>
@@ -698,19 +670,7 @@
                       <w:rPr>
                         <w:rFonts w:ascii="Cambria Math" w:hAnsi="Cambria Math"/>
                       </w:rPr>
-                      <m:t>k</m:t>
-                    </m:r>
-                    <m:r>
-                      <w:rPr>
-                        <w:rFonts w:ascii="Cambria Math" w:hAnsi="Cambria Math"/>
-                      </w:rPr>
-                      <m:t>-</m:t>
-                    </m:r>
-                    <m:r>
-                      <w:rPr>
-                        <w:rFonts w:ascii="Cambria Math" w:hAnsi="Cambria Math"/>
-                      </w:rPr>
-                      <m:t>1</m:t>
+                      <m:t>k-1</m:t>
                     </m:r>
                   </m:sub>
                 </m:sSub>
@@ -794,19 +754,7 @@
                 <w:rPr>
                   <w:rFonts w:ascii="Cambria Math" w:hAnsi="Cambria Math"/>
                 </w:rPr>
-                <m:t>k</m:t>
-              </m:r>
-              <m:r>
-                <w:rPr>
-                  <w:rFonts w:ascii="Cambria Math" w:hAnsi="Cambria Math"/>
-                </w:rPr>
-                <m:t>-</m:t>
-              </m:r>
-              <m:r>
-                <w:rPr>
-                  <w:rFonts w:ascii="Cambria Math" w:hAnsi="Cambria Math"/>
-                </w:rPr>
-                <m:t>1</m:t>
+                <m:t>k-1</m:t>
               </m:r>
             </m:oMath>
             <w:r>
@@ -891,13 +839,7 @@
             <w:rPr>
               <w:rFonts w:ascii="Cambria Math" w:hAnsi="Cambria Math"/>
             </w:rPr>
-            <m:t>ifn</m:t>
-          </m:r>
-          <m:r>
-            <w:rPr>
-              <w:rFonts w:ascii="Cambria Math" w:hAnsi="Cambria Math"/>
-            </w:rPr>
-            <m:t>=0,</m:t>
+            <m:t>ifn=0,</m:t>
           </m:r>
           <m:sSub>
             <m:sSubPr>
@@ -1040,13 +982,7 @@
                 <w:rPr>
                   <w:rFonts w:ascii="Cambria Math" w:hAnsi="Cambria Math"/>
                 </w:rPr>
-                <m:t>,</m:t>
-              </m:r>
-              <m:r>
-                <w:rPr>
-                  <w:rFonts w:ascii="Cambria Math" w:hAnsi="Cambria Math"/>
-                </w:rPr>
-                <m:t>n</m:t>
+                <m:t>,n</m:t>
               </m:r>
             </m:e>
           </m:d>
@@ -1110,19 +1046,7 @@
             <w:rPr>
               <w:rFonts w:ascii="Cambria Math" w:hAnsi="Cambria Math"/>
             </w:rPr>
-            <m:t>+</m:t>
-          </m:r>
-          <m:r>
-            <w:rPr>
-              <w:rFonts w:ascii="Cambria Math" w:hAnsi="Cambria Math"/>
-            </w:rPr>
-            <m:t>min</m:t>
-          </m:r>
-          <m:r>
-            <w:rPr>
-              <w:rFonts w:ascii="Cambria Math" w:hAnsi="Cambria Math"/>
-            </w:rPr>
-            <m:t>⁡</m:t>
+            <m:t>+min⁡</m:t>
           </m:r>
           <m:d>
             <m:dPr>
@@ -1154,19 +1078,7 @@
                     <w:rPr>
                       <w:rFonts w:ascii="Cambria Math" w:hAnsi="Cambria Math"/>
                     </w:rPr>
-                    <m:t>k</m:t>
-                  </m:r>
-                  <m:r>
-                    <w:rPr>
-                      <w:rFonts w:ascii="Cambria Math" w:hAnsi="Cambria Math"/>
-                    </w:rPr>
-                    <m:t>-</m:t>
-                  </m:r>
-                  <m:r>
-                    <w:rPr>
-                      <w:rFonts w:ascii="Cambria Math" w:hAnsi="Cambria Math"/>
-                    </w:rPr>
-                    <m:t>1</m:t>
+                    <m:t>k-1</m:t>
                   </m:r>
                 </m:sub>
               </m:sSub>
@@ -1218,13 +1130,7 @@
                 <w:rPr>
                   <w:rFonts w:ascii="Cambria Math" w:hAnsi="Cambria Math"/>
                 </w:rPr>
-                <m:t>+</m:t>
-              </m:r>
-              <m:r>
-                <w:rPr>
-                  <w:rFonts w:ascii="Cambria Math" w:hAnsi="Cambria Math"/>
-                </w:rPr>
-                <m:t>OP</m:t>
+                <m:t>+OP</m:t>
               </m:r>
               <m:d>
                 <m:dPr>
@@ -1239,37 +1145,7 @@
                     <w:rPr>
                       <w:rFonts w:ascii="Cambria Math" w:hAnsi="Cambria Math"/>
                     </w:rPr>
-                    <m:t>k</m:t>
-                  </m:r>
-                  <m:r>
-                    <w:rPr>
-                      <w:rFonts w:ascii="Cambria Math" w:hAnsi="Cambria Math"/>
-                    </w:rPr>
-                    <m:t>-</m:t>
-                  </m:r>
-                  <m:r>
-                    <w:rPr>
-                      <w:rFonts w:ascii="Cambria Math" w:hAnsi="Cambria Math"/>
-                    </w:rPr>
-                    <m:t>1,</m:t>
-                  </m:r>
-                  <m:r>
-                    <w:rPr>
-                      <w:rFonts w:ascii="Cambria Math" w:hAnsi="Cambria Math"/>
-                    </w:rPr>
-                    <m:t>n</m:t>
-                  </m:r>
-                  <m:r>
-                    <w:rPr>
-                      <w:rFonts w:ascii="Cambria Math" w:hAnsi="Cambria Math"/>
-                    </w:rPr>
-                    <m:t>-</m:t>
-                  </m:r>
-                  <m:r>
-                    <w:rPr>
-                      <w:rFonts w:ascii="Cambria Math" w:hAnsi="Cambria Math"/>
-                    </w:rPr>
-                    <m:t>1</m:t>
+                    <m:t>k-1,n-1</m:t>
                   </m:r>
                 </m:e>
               </m:d>
@@ -1300,19 +1176,7 @@
                     <w:rPr>
                       <w:rFonts w:ascii="Cambria Math" w:hAnsi="Cambria Math"/>
                     </w:rPr>
-                    <m:t>k</m:t>
-                  </m:r>
-                  <m:r>
-                    <w:rPr>
-                      <w:rFonts w:ascii="Cambria Math" w:hAnsi="Cambria Math"/>
-                    </w:rPr>
-                    <m:t>-</m:t>
-                  </m:r>
-                  <m:r>
-                    <w:rPr>
-                      <w:rFonts w:ascii="Cambria Math" w:hAnsi="Cambria Math"/>
-                    </w:rPr>
-                    <m:t>2</m:t>
+                    <m:t>k-2</m:t>
                   </m:r>
                 </m:sub>
               </m:sSub>
@@ -1364,13 +1228,7 @@
                 <w:rPr>
                   <w:rFonts w:ascii="Cambria Math" w:hAnsi="Cambria Math"/>
                 </w:rPr>
-                <m:t>+</m:t>
-              </m:r>
-              <m:r>
-                <w:rPr>
-                  <w:rFonts w:ascii="Cambria Math" w:hAnsi="Cambria Math"/>
-                </w:rPr>
-                <m:t>OP</m:t>
+                <m:t>+OP</m:t>
               </m:r>
               <m:d>
                 <m:dPr>
@@ -1385,37 +1243,7 @@
                     <w:rPr>
                       <w:rFonts w:ascii="Cambria Math" w:hAnsi="Cambria Math"/>
                     </w:rPr>
-                    <m:t>k</m:t>
-                  </m:r>
-                  <m:r>
-                    <w:rPr>
-                      <w:rFonts w:ascii="Cambria Math" w:hAnsi="Cambria Math"/>
-                    </w:rPr>
-                    <m:t>-</m:t>
-                  </m:r>
-                  <m:r>
-                    <w:rPr>
-                      <w:rFonts w:ascii="Cambria Math" w:hAnsi="Cambria Math"/>
-                    </w:rPr>
-                    <m:t>2,</m:t>
-                  </m:r>
-                  <m:r>
-                    <w:rPr>
-                      <w:rFonts w:ascii="Cambria Math" w:hAnsi="Cambria Math"/>
-                    </w:rPr>
-                    <m:t>n</m:t>
-                  </m:r>
-                  <m:r>
-                    <w:rPr>
-                      <w:rFonts w:ascii="Cambria Math" w:hAnsi="Cambria Math"/>
-                    </w:rPr>
-                    <m:t>-</m:t>
-                  </m:r>
-                  <m:r>
-                    <w:rPr>
-                      <w:rFonts w:ascii="Cambria Math" w:hAnsi="Cambria Math"/>
-                    </w:rPr>
-                    <m:t>1</m:t>
+                    <m:t>k-2,n-1</m:t>
                   </m:r>
                 </m:e>
               </m:d>
@@ -1446,19 +1274,7 @@
                     <w:rPr>
                       <w:rFonts w:ascii="Cambria Math" w:hAnsi="Cambria Math"/>
                     </w:rPr>
-                    <m:t>k</m:t>
-                  </m:r>
-                  <m:r>
-                    <w:rPr>
-                      <w:rFonts w:ascii="Cambria Math" w:hAnsi="Cambria Math"/>
-                    </w:rPr>
-                    <m:t>-</m:t>
-                  </m:r>
-                  <m:r>
-                    <w:rPr>
-                      <w:rFonts w:ascii="Cambria Math" w:hAnsi="Cambria Math"/>
-                    </w:rPr>
-                    <m:t>3</m:t>
+                    <m:t>k-3</m:t>
                   </m:r>
                 </m:sub>
               </m:sSub>
@@ -1510,13 +1326,7 @@
                 <w:rPr>
                   <w:rFonts w:ascii="Cambria Math" w:hAnsi="Cambria Math"/>
                 </w:rPr>
-                <m:t>+</m:t>
-              </m:r>
-              <m:r>
-                <w:rPr>
-                  <w:rFonts w:ascii="Cambria Math" w:hAnsi="Cambria Math"/>
-                </w:rPr>
-                <m:t>OP</m:t>
+                <m:t>+OP</m:t>
               </m:r>
               <m:d>
                 <m:dPr>
@@ -1531,37 +1341,7 @@
                     <w:rPr>
                       <w:rFonts w:ascii="Cambria Math" w:hAnsi="Cambria Math"/>
                     </w:rPr>
-                    <m:t>k</m:t>
-                  </m:r>
-                  <m:r>
-                    <w:rPr>
-                      <w:rFonts w:ascii="Cambria Math" w:hAnsi="Cambria Math"/>
-                    </w:rPr>
-                    <m:t>-</m:t>
-                  </m:r>
-                  <m:r>
-                    <w:rPr>
-                      <w:rFonts w:ascii="Cambria Math" w:hAnsi="Cambria Math"/>
-                    </w:rPr>
-                    <m:t>3,</m:t>
-                  </m:r>
-                  <m:r>
-                    <w:rPr>
-                      <w:rFonts w:ascii="Cambria Math" w:hAnsi="Cambria Math"/>
-                    </w:rPr>
-                    <m:t>n</m:t>
-                  </m:r>
-                  <m:r>
-                    <w:rPr>
-                      <w:rFonts w:ascii="Cambria Math" w:hAnsi="Cambria Math"/>
-                    </w:rPr>
-                    <m:t>-</m:t>
-                  </m:r>
-                  <m:r>
-                    <w:rPr>
-                      <w:rFonts w:ascii="Cambria Math" w:hAnsi="Cambria Math"/>
-                    </w:rPr>
-                    <m:t>1</m:t>
+                    <m:t>k-3,n-1</m:t>
                   </m:r>
                 </m:e>
               </m:d>
@@ -1644,13 +1424,7 @@
                 <w:rPr>
                   <w:rFonts w:ascii="Cambria Math" w:hAnsi="Cambria Math"/>
                 </w:rPr>
-                <m:t>+</m:t>
-              </m:r>
-              <m:r>
-                <w:rPr>
-                  <w:rFonts w:ascii="Cambria Math" w:hAnsi="Cambria Math"/>
-                </w:rPr>
-                <m:t>OP</m:t>
+                <m:t>+OP</m:t>
               </m:r>
               <m:d>
                 <m:dPr>
@@ -1665,25 +1439,7 @@
                     <w:rPr>
                       <w:rFonts w:ascii="Cambria Math" w:hAnsi="Cambria Math"/>
                     </w:rPr>
-                    <m:t>0,</m:t>
-                  </m:r>
-                  <m:r>
-                    <w:rPr>
-                      <w:rFonts w:ascii="Cambria Math" w:hAnsi="Cambria Math"/>
-                    </w:rPr>
-                    <m:t>n</m:t>
-                  </m:r>
-                  <m:r>
-                    <w:rPr>
-                      <w:rFonts w:ascii="Cambria Math" w:hAnsi="Cambria Math"/>
-                    </w:rPr>
-                    <m:t>-</m:t>
-                  </m:r>
-                  <m:r>
-                    <w:rPr>
-                      <w:rFonts w:ascii="Cambria Math" w:hAnsi="Cambria Math"/>
-                    </w:rPr>
-                    <m:t>1</m:t>
+                    <m:t>0,n-1</m:t>
                   </m:r>
                 </m:e>
               </m:d>
@@ -2007,33 +1763,7 @@
           <w:szCs w:val="32"/>
         </w:rPr>
         <w:tab/>
-        <w:t>M [</w:t>
-      </w:r>
-      <w:r>
-        <w:rPr>
-          <w:rFonts w:eastAsiaTheme="minorEastAsia"/>
-          <w:sz w:val="24"/>
-          <w:szCs w:val="32"/>
-        </w:rPr>
-        <w:t xml:space="preserve">[0 for </w:t>
-      </w:r>
-      <w:proofErr w:type="spellStart"/>
-      <w:r>
-        <w:rPr>
-          <w:rFonts w:eastAsiaTheme="minorEastAsia"/>
-          <w:sz w:val="24"/>
-          <w:szCs w:val="32"/>
-        </w:rPr>
-        <w:t>i</w:t>
-      </w:r>
-      <w:proofErr w:type="spellEnd"/>
-      <w:r>
-        <w:rPr>
-          <w:rFonts w:eastAsiaTheme="minorEastAsia"/>
-          <w:sz w:val="24"/>
-          <w:szCs w:val="32"/>
-        </w:rPr>
-        <w:t xml:space="preserve"> in |</w:t>
+        <w:t>M [[0 for i in |</w:t>
       </w:r>
       <m:oMath>
         <m:r>
@@ -2228,8 +1958,6 @@
         </w:rPr>
         <w:t>[i][0]</w:t>
       </w:r>
-      <w:bookmarkStart w:id="0" w:name="_GoBack"/>
-      <w:bookmarkEnd w:id="0"/>
     </w:p>
     <w:p>
       <w:r>
@@ -2542,15 +2270,7 @@
           <w:sz w:val="24"/>
           <w:szCs w:val="32"/>
         </w:rPr>
-        <w:t xml:space="preserve">(i+c) % </w:t>
-      </w:r>
-      <w:r>
-        <w:rPr>
-          <w:rFonts w:eastAsiaTheme="minorEastAsia"/>
-          <w:sz w:val="24"/>
-          <w:szCs w:val="32"/>
-        </w:rPr>
-        <w:t>|</w:t>
+        <w:t>(i+c) % |</w:t>
       </w:r>
       <m:oMath>
         <m:r>
@@ -2953,15 +2673,7 @@
           <w:sz w:val="24"/>
           <w:szCs w:val="32"/>
         </w:rPr>
-        <w:t>b</w:t>
-      </w:r>
-      <w:r>
-        <w:rPr>
-          <w:rFonts w:eastAsiaTheme="minorEastAsia"/>
-          <w:sz w:val="24"/>
-          <w:szCs w:val="32"/>
-        </w:rPr>
-        <w:t>)</w:t>
+        <w:t>b)</w:t>
       </w:r>
       <w:r>
         <w:rPr>
@@ -3050,13 +2762,7 @@
               <w:rPr>
                 <w:rFonts w:ascii="Cambria Math" w:hAnsi="Cambria Math"/>
               </w:rPr>
-              <m:t>*</m:t>
-            </m:r>
-            <m:r>
-              <w:rPr>
-                <w:rFonts w:ascii="Cambria Math" w:hAnsi="Cambria Math"/>
-              </w:rPr>
-              <m:t>n</m:t>
+              <m:t>*n</m:t>
             </m:r>
           </m:e>
         </m:d>
@@ -3067,15 +2773,51 @@
           <w:sz w:val="24"/>
           <w:szCs w:val="32"/>
         </w:rPr>
-        <w:t>. Thi</w:t>
-      </w:r>
-      <w:r>
-        <w:rPr>
-          <w:rFonts w:eastAsiaTheme="minorEastAsia"/>
-          <w:sz w:val="24"/>
-          <w:szCs w:val="32"/>
-        </w:rPr>
-        <w:t xml:space="preserve">s is because of a double for-loop which first iterates over every month, and as a sub-step of each month iteration iterates over every city. If we had instead gone with the typical recursive approach, our complexity would have </w:t>
+        <w:t>. This is because of a double for-loop which first iterates over every month, and as a sub-step of each month iter</w:t>
+      </w:r>
+      <w:r>
+        <w:rPr>
+          <w:rFonts w:eastAsiaTheme="minorEastAsia"/>
+          <w:sz w:val="24"/>
+          <w:szCs w:val="32"/>
+        </w:rPr>
+        <w:t xml:space="preserve">ation iterates over every city, however adding the </w:t>
+      </w:r>
+      <w:proofErr w:type="spellStart"/>
+      <w:r>
+        <w:rPr>
+          <w:rFonts w:eastAsiaTheme="minorEastAsia"/>
+          <w:sz w:val="24"/>
+          <w:szCs w:val="32"/>
+        </w:rPr>
+        <w:t>traceback</w:t>
+      </w:r>
+      <w:proofErr w:type="spellEnd"/>
+      <w:r>
+        <w:rPr>
+          <w:rFonts w:eastAsiaTheme="minorEastAsia"/>
+          <w:sz w:val="24"/>
+          <w:szCs w:val="32"/>
+        </w:rPr>
+        <w:t xml:space="preserve"> step </w:t>
+      </w:r>
+      <w:bookmarkStart w:id="0" w:name="_GoBack"/>
+      <w:bookmarkEnd w:id="0"/>
+      <w:r>
+        <w:rPr>
+          <w:rFonts w:eastAsiaTheme="minorEastAsia"/>
+          <w:sz w:val="24"/>
+          <w:szCs w:val="32"/>
+        </w:rPr>
+        <w:t xml:space="preserve">yields the final result. </w:t>
+      </w:r>
+      <w:r>
+        <w:rPr>
+          <w:rFonts w:eastAsiaTheme="minorEastAsia"/>
+          <w:sz w:val="24"/>
+          <w:szCs w:val="32"/>
+        </w:rPr>
+        <w:t xml:space="preserve">If we had instead gone with the typical recursive approach, our complexity would have </w:t>
       </w:r>
       <w:r>
         <w:rPr>
@@ -3225,13 +2967,6 @@
           <w:szCs w:val="32"/>
         </w:rPr>
         <w:tab/>
-      </w:r>
-      <w:r>
-        <w:rPr>
-          <w:rFonts w:eastAsiaTheme="minorEastAsia"/>
-          <w:sz w:val="24"/>
-          <w:szCs w:val="32"/>
-        </w:rPr>
         <w:t>Implementation:</w:t>
       </w:r>
     </w:p>
@@ -4058,15 +3793,7 @@
           <w:color w:val="A9B7C6"/>
           <w:sz w:val="23"/>
         </w:rPr>
-        <w:t>n</w:t>
-      </w:r>
-      <w:r>
-        <w:rPr>
-          <w:rFonts w:ascii="DejaVu Sans Mono" w:hAnsi="DejaVu Sans Mono"/>
-          <w:color w:val="A9B7C6"/>
-          <w:sz w:val="23"/>
-        </w:rPr>
-        <w:t>c</w:t>
+        <w:t>nc</w:t>
       </w:r>
       <w:proofErr w:type="spellEnd"/>
       <w:r>
@@ -4507,15 +4234,7 @@
           <w:color w:val="A9B7C6"/>
           <w:sz w:val="23"/>
         </w:rPr>
-        <w:t xml:space="preserve">j] = </w:t>
-      </w:r>
-      <w:r>
-        <w:rPr>
-          <w:rFonts w:ascii="DejaVu Sans Mono" w:hAnsi="DejaVu Sans Mono"/>
-          <w:color w:val="A9B7C6"/>
-          <w:sz w:val="23"/>
-        </w:rPr>
-        <w:t>min_cost_0</w:t>
+        <w:t>j] = min_cost_0</w:t>
       </w:r>
     </w:p>
     <w:p>
@@ -6760,15 +6479,7 @@
           <w:color w:val="A9B7C6"/>
           <w:sz w:val="23"/>
         </w:rPr>
-        <w:t>t</w:t>
-      </w:r>
-      <w:r>
-        <w:rPr>
-          <w:rFonts w:ascii="DejaVu Sans Mono" w:hAnsi="DejaVu Sans Mono"/>
-          <w:color w:val="A9B7C6"/>
-          <w:sz w:val="23"/>
-        </w:rPr>
-        <w:t>ransport_costs</w:t>
+        <w:t>transport_costs</w:t>
       </w:r>
       <w:proofErr w:type="spellEnd"/>
       <w:r>
@@ -7281,7 +6992,7 @@
 </file>
 
 <file path=word/numbering.xml><?xml version="1.0" encoding="utf-8"?>
-<w:numbering xmlns:wpc="http://schemas.microsoft.com/office/word/2010/wordprocessingCanvas" xmlns:cx="http://schemas.microsoft.com/office/drawing/2014/chartex" xmlns:cx1="http://schemas.microsoft.com/office/drawing/2015/9/8/chartex" xmlns:mc="http://schemas.openxmlformats.org/markup-compatibility/2006" xmlns:o="urn:schemas-microsoft-com:office:office" xmlns:r="http://schemas.openxmlformats.org/officeDocument/2006/relationships" xmlns:m="http://schemas.openxmlformats.org/officeDocument/2006/math" xmlns:v="urn:schemas-microsoft-com:vml" xmlns:wp14="http://schemas.microsoft.com/office/word/2010/wordprocessingDrawing" xmlns:wp="http://schemas.openxmlformats.org/drawingml/2006/wordprocessingDrawing" xmlns:w10="urn:schemas-microsoft-com:office:word" xmlns:w="http://schemas.openxmlformats.org/wordprocessingml/2006/main" xmlns:w14="http://schemas.microsoft.com/office/word/2010/wordml" xmlns:w15="http://schemas.microsoft.com/office/word/2012/wordml" xmlns:w16se="http://schemas.microsoft.com/office/word/2015/wordml/symex" xmlns:wpg="http://schemas.microsoft.com/office/word/2010/wordprocessingGroup" xmlns:wpi="http://schemas.microsoft.com/office/word/2010/wordprocessingInk" xmlns:wne="http://schemas.microsoft.com/office/word/2006/wordml" xmlns:wps="http://schemas.microsoft.com/office/word/2010/wordprocessingShape" mc:Ignorable="w14 w15 w16se wp14">
+<w:numbering xmlns:wpc="http://schemas.microsoft.com/office/word/2010/wordprocessingCanvas" xmlns:mc="http://schemas.openxmlformats.org/markup-compatibility/2006" xmlns:o="urn:schemas-microsoft-com:office:office" xmlns:r="http://schemas.openxmlformats.org/officeDocument/2006/relationships" xmlns:m="http://schemas.openxmlformats.org/officeDocument/2006/math" xmlns:v="urn:schemas-microsoft-com:vml" xmlns:wp14="http://schemas.microsoft.com/office/word/2010/wordprocessingDrawing" xmlns:wp="http://schemas.openxmlformats.org/drawingml/2006/wordprocessingDrawing" xmlns:w10="urn:schemas-microsoft-com:office:word" xmlns:w="http://schemas.openxmlformats.org/wordprocessingml/2006/main" xmlns:w14="http://schemas.microsoft.com/office/word/2010/wordml" xmlns:w15="http://schemas.microsoft.com/office/word/2012/wordml" xmlns:wpg="http://schemas.microsoft.com/office/word/2010/wordprocessingGroup" xmlns:wpi="http://schemas.microsoft.com/office/word/2010/wordprocessingInk" xmlns:wne="http://schemas.microsoft.com/office/word/2006/wordml" xmlns:wps="http://schemas.microsoft.com/office/word/2010/wordprocessingShape" mc:Ignorable="w14 w15 wp14">
   <w:abstractNum w:abstractNumId="0" w15:restartNumberingAfterBreak="0">
     <w:nsid w:val="183A23DC"/>
     <w:multiLevelType w:val="multilevel"/>
@@ -7589,7 +7300,7 @@
 </file>
 
 <file path=word/styles.xml><?xml version="1.0" encoding="utf-8"?>
-<w:styles xmlns:mc="http://schemas.openxmlformats.org/markup-compatibility/2006" xmlns:r="http://schemas.openxmlformats.org/officeDocument/2006/relationships" xmlns:w="http://schemas.openxmlformats.org/wordprocessingml/2006/main" xmlns:w14="http://schemas.microsoft.com/office/word/2010/wordml" xmlns:w15="http://schemas.microsoft.com/office/word/2012/wordml" xmlns:w16se="http://schemas.microsoft.com/office/word/2015/wordml/symex" mc:Ignorable="w14 w15 w16se">
+<w:styles xmlns:mc="http://schemas.openxmlformats.org/markup-compatibility/2006" xmlns:r="http://schemas.openxmlformats.org/officeDocument/2006/relationships" xmlns:w="http://schemas.openxmlformats.org/wordprocessingml/2006/main" xmlns:w14="http://schemas.microsoft.com/office/word/2010/wordml" xmlns:w15="http://schemas.microsoft.com/office/word/2012/wordml" mc:Ignorable="w14 w15">
   <w:docDefaults>
     <w:rPrDefault>
       <w:rPr>

</xml_diff>